<commit_message>
Working on class content
</commit_message>
<xml_diff>
--- a/BusinessModelOShoe.docx
+++ b/BusinessModelOShoe.docx
@@ -1605,16 +1605,45 @@
               <w:t xml:space="preserve"> programmatically </w:t>
             </w:r>
             <w:r>
-              <w:t xml:space="preserve">change </w:t>
-            </w:r>
-            <w:r>
-              <w:t>into any form desired</w:t>
+              <w:t>change</w:t>
+            </w:r>
+            <w:r>
+              <w:t xml:space="preserve"> form</w:t>
+            </w:r>
+            <w:r>
+              <w:t xml:space="preserve"> through targeted </w:t>
+            </w:r>
+            <w:r>
+              <w:t>excitation</w:t>
+            </w:r>
+            <w:r>
+              <w:t xml:space="preserve"> </w:t>
+            </w:r>
+            <w:r>
+              <w:t>(solenoidal,</w:t>
+            </w:r>
+            <w:r>
+              <w:t xml:space="preserve"> thermal, mechanical</w:t>
+            </w:r>
+            <w:r>
+              <w:t xml:space="preserve">, </w:t>
+            </w:r>
+            <w:bookmarkStart w:id="0" w:name="_GoBack"/>
+            <w:bookmarkEnd w:id="0"/>
+            <w:r>
+              <w:t>ex.</w:t>
+            </w:r>
+            <w:r>
+              <w:t>)</w:t>
             </w:r>
             <w:r>
               <w:t xml:space="preserve">, enabling dynamic mold making and </w:t>
             </w:r>
             <w:r>
               <w:t>a range of other uses</w:t>
+            </w:r>
+            <w:r>
+              <w:t xml:space="preserve"> </w:t>
             </w:r>
           </w:p>
         </w:tc>
@@ -1983,10 +2012,7 @@
         </w:tc>
       </w:tr>
     </w:tbl>
-    <w:p>
-      <w:bookmarkStart w:id="0" w:name="_GoBack"/>
-      <w:bookmarkEnd w:id="0"/>
-    </w:p>
+    <w:p/>
     <w:tbl>
       <w:tblPr>
         <w:tblStyle w:val="TableGrid"/>
@@ -2339,10 +2365,7 @@
               <w:framePr w:hSpace="0" w:wrap="auto" w:vAnchor="margin" w:hAnchor="text" w:xAlign="left" w:yAlign="inline"/>
             </w:pPr>
             <w:r>
-              <w:t>Access to a gait lab</w:t>
-            </w:r>
-            <w:r>
-              <w:t xml:space="preserve"> </w:t>
+              <w:t xml:space="preserve">Access to a gait lab </w:t>
             </w:r>
           </w:p>
           <w:p>
@@ -6610,7 +6633,7 @@
 </file>
 
 <file path=customXml/itemProps1.xml><?xml version="1.0" encoding="utf-8"?>
-<ds:datastoreItem xmlns:ds="http://schemas.openxmlformats.org/officeDocument/2006/customXml" ds:itemID="{217BAEDE-6577-45E3-9155-70A9DEC1AD84}">
+<ds:datastoreItem xmlns:ds="http://schemas.openxmlformats.org/officeDocument/2006/customXml" ds:itemID="{257761A0-4F56-4A29-999B-41DDD22DAA0A}">
   <ds:schemaRefs>
     <ds:schemaRef ds:uri="http://schemas.openxmlformats.org/officeDocument/2006/bibliography"/>
   </ds:schemaRefs>

</xml_diff>

<commit_message>
Added task to oShue business model
</commit_message>
<xml_diff>
--- a/BusinessModelOShoe.docx
+++ b/BusinessModelOShoe.docx
@@ -513,7 +513,14 @@
               <w:rPr>
                 <w:i/>
               </w:rPr>
-              <w:t>(In order of rollout</w:t>
+              <w:t xml:space="preserve">(In order of </w:t>
+            </w:r>
+            <w:proofErr w:type="spellStart"/>
+            <w:r>
+              <w:rPr>
+                <w:i/>
+              </w:rPr>
+              <w:t>rollout</w:t>
             </w:r>
             <w:r>
               <w:rPr>
@@ -528,6 +535,7 @@
               </w:rPr>
               <w:t>bold</w:t>
             </w:r>
+            <w:proofErr w:type="spellEnd"/>
             <w:r>
               <w:rPr>
                 <w:i/>
@@ -851,7 +859,13 @@
               <w:framePr w:hSpace="0" w:wrap="auto" w:vAnchor="margin" w:hAnchor="text" w:xAlign="left" w:yAlign="inline"/>
             </w:pPr>
             <w:r>
-              <w:t>Look into whether it makes sense to partner with the Footwear Distributors &amp; Retailers of America (FDRA).</w:t>
+              <w:t>Look into whether it makes sense to partner with the Footwear Distributors &amp; Retailers of America (FDRA)</w:t>
+            </w:r>
+            <w:r>
+              <w:t xml:space="preserve"> or another distribution/promotion partner</w:t>
+            </w:r>
+            <w:r>
+              <w:t>.</w:t>
             </w:r>
           </w:p>
         </w:tc>
@@ -1617,21 +1631,10 @@
               <w:t>excitation</w:t>
             </w:r>
             <w:r>
-              <w:t xml:space="preserve"> </w:t>
-            </w:r>
-            <w:r>
-              <w:t>(solenoidal,</w:t>
-            </w:r>
-            <w:r>
-              <w:t xml:space="preserve"> thermal, mechanical</w:t>
-            </w:r>
-            <w:r>
-              <w:t xml:space="preserve">, </w:t>
-            </w:r>
-            <w:bookmarkStart w:id="0" w:name="_GoBack"/>
-            <w:bookmarkEnd w:id="0"/>
-            <w:r>
-              <w:t>ex.</w:t>
+              <w:t xml:space="preserve"> (solenoidal, thermal, mechanical</w:t>
+            </w:r>
+            <w:r>
+              <w:t>, ex.</w:t>
             </w:r>
             <w:r>
               <w:t>)</w:t>
@@ -1834,6 +1837,11 @@
           <w:p>
             <w:pPr>
               <w:pStyle w:val="Incomplete"/>
+              <w:rPr>
+                <w:rStyle w:val="Hyperlink"/>
+                <w:color w:val="auto"/>
+                <w:u w:val="none"/>
+              </w:rPr>
             </w:pPr>
             <w:hyperlink r:id="rId14" w:history="1">
               <w:r>
@@ -1853,15 +1861,47 @@
                 <w:rPr>
                   <w:rStyle w:val="Hyperlink"/>
                 </w:rPr>
-                <w:t>Model hemiparetic gait in OpenSim</w:t>
+                <w:t xml:space="preserve">Experiment with </w:t>
+              </w:r>
+              <w:r>
+                <w:rPr>
+                  <w:rStyle w:val="Hyperlink"/>
+                </w:rPr>
+                <w:t>angled insoles in existing shoes</w:t>
               </w:r>
             </w:hyperlink>
+            <w:bookmarkStart w:id="0" w:name="_GoBack"/>
+            <w:bookmarkEnd w:id="0"/>
+            <w:r>
+              <w:t xml:space="preserve"> </w:t>
+            </w:r>
           </w:p>
           <w:p>
             <w:pPr>
               <w:pStyle w:val="Incomplete"/>
             </w:pPr>
             <w:hyperlink r:id="rId16" w:history="1">
+              <w:r>
+                <w:rPr>
+                  <w:rStyle w:val="Hyperlink"/>
+                </w:rPr>
+                <w:t xml:space="preserve">Model hemiparetic gait in </w:t>
+              </w:r>
+              <w:proofErr w:type="spellStart"/>
+              <w:r>
+                <w:rPr>
+                  <w:rStyle w:val="Hyperlink"/>
+                </w:rPr>
+                <w:t>OpenSim</w:t>
+              </w:r>
+              <w:proofErr w:type="spellEnd"/>
+            </w:hyperlink>
+          </w:p>
+          <w:p>
+            <w:pPr>
+              <w:pStyle w:val="Incomplete"/>
+            </w:pPr>
+            <w:hyperlink r:id="rId17" w:history="1">
               <w:r>
                 <w:rPr>
                   <w:rStyle w:val="Hyperlink"/>
@@ -1895,7 +1935,7 @@
                 <w:u w:val="none"/>
               </w:rPr>
             </w:pPr>
-            <w:hyperlink r:id="rId17" w:history="1">
+            <w:hyperlink r:id="rId18" w:history="1">
               <w:r>
                 <w:rPr>
                   <w:rStyle w:val="Hyperlink"/>
@@ -1908,7 +1948,7 @@
             <w:pPr>
               <w:pStyle w:val="Incomplete"/>
             </w:pPr>
-            <w:hyperlink r:id="rId18" w:history="1">
+            <w:hyperlink r:id="rId19" w:history="1">
               <w:r>
                 <w:rPr>
                   <w:rStyle w:val="Hyperlink"/>
@@ -1933,7 +1973,7 @@
             <w:pPr>
               <w:pStyle w:val="Incomplete"/>
             </w:pPr>
-            <w:hyperlink r:id="rId19" w:history="1">
+            <w:hyperlink r:id="rId20" w:history="1">
               <w:r>
                 <w:rPr>
                   <w:rStyle w:val="Hyperlink"/>
@@ -2079,14 +2119,29 @@
             <w:r>
               <w:t xml:space="preserve"> using a combination mobile app (</w:t>
             </w:r>
-            <w:hyperlink r:id="rId20" w:history="1">
-              <w:r>
-                <w:rPr>
-                  <w:rStyle w:val="Hyperlink"/>
-                </w:rPr>
-                <w:t>OpenCap</w:t>
-              </w:r>
-            </w:hyperlink>
+            <w:proofErr w:type="spellStart"/>
+            <w:r>
+              <w:fldChar w:fldCharType="begin"/>
+            </w:r>
+            <w:r>
+              <w:instrText xml:space="preserve"> HYPERLINK "https://www.opencap.ai/" </w:instrText>
+            </w:r>
+            <w:r>
+              <w:fldChar w:fldCharType="separate"/>
+            </w:r>
+            <w:r>
+              <w:rPr>
+                <w:rStyle w:val="Hyperlink"/>
+              </w:rPr>
+              <w:t>OpenCap</w:t>
+            </w:r>
+            <w:proofErr w:type="spellEnd"/>
+            <w:r>
+              <w:rPr>
+                <w:rStyle w:val="Hyperlink"/>
+              </w:rPr>
+              <w:fldChar w:fldCharType="end"/>
+            </w:r>
             <w:r>
               <w:t>/</w:t>
             </w:r>
@@ -6633,7 +6688,7 @@
 </file>
 
 <file path=customXml/itemProps1.xml><?xml version="1.0" encoding="utf-8"?>
-<ds:datastoreItem xmlns:ds="http://schemas.openxmlformats.org/officeDocument/2006/customXml" ds:itemID="{257761A0-4F56-4A29-999B-41DDD22DAA0A}">
+<ds:datastoreItem xmlns:ds="http://schemas.openxmlformats.org/officeDocument/2006/customXml" ds:itemID="{06C3E66B-2552-4DA6-9D7C-7F510A5C3237}">
   <ds:schemaRefs>
     <ds:schemaRef ds:uri="http://schemas.openxmlformats.org/officeDocument/2006/bibliography"/>
   </ds:schemaRefs>

</xml_diff>

<commit_message>
Updated he Business model canvas
</commit_message>
<xml_diff>
--- a/BusinessModelOShoe.docx
+++ b/BusinessModelOShoe.docx
@@ -1870,8 +1870,6 @@
                 <w:t>angled insoles in existing shoes</w:t>
               </w:r>
             </w:hyperlink>
-            <w:bookmarkStart w:id="0" w:name="_GoBack"/>
-            <w:bookmarkEnd w:id="0"/>
             <w:r>
               <w:t xml:space="preserve"> </w:t>
             </w:r>
@@ -2161,16 +2159,10 @@
               <w:t>)</w:t>
             </w:r>
             <w:r>
-              <w:t xml:space="preserve"> for gait</w:t>
-            </w:r>
-            <w:r>
-              <w:t xml:space="preserve"> and </w:t>
-            </w:r>
-            <w:r>
-              <w:t xml:space="preserve">manual measurements </w:t>
-            </w:r>
-            <w:r>
-              <w:t>for foot dimensions</w:t>
+              <w:t xml:space="preserve"> </w:t>
+            </w:r>
+            <w:r>
+              <w:t>for gait and a dynamic mold of the feet</w:t>
             </w:r>
           </w:p>
           <w:p>
@@ -2179,16 +2171,7 @@
               <w:framePr w:hSpace="0" w:wrap="auto" w:vAnchor="margin" w:hAnchor="text" w:xAlign="left" w:yAlign="inline"/>
             </w:pPr>
             <w:r>
-              <w:t>Enter these parameters into the software</w:t>
-            </w:r>
-            <w:r>
-              <w:t xml:space="preserve"> we developed</w:t>
-            </w:r>
-            <w:r>
-              <w:t xml:space="preserve">.  This will produce a </w:t>
-            </w:r>
-            <w:r>
-              <w:t>CAD model</w:t>
+              <w:t>Enter these parameters into the software being developed that will produce a CAD model used to set the outsole and outer upper</w:t>
             </w:r>
           </w:p>
           <w:p>
@@ -2197,31 +2180,7 @@
               <w:framePr w:hSpace="0" w:wrap="auto" w:vAnchor="margin" w:hAnchor="text" w:xAlign="left" w:yAlign="inline"/>
             </w:pPr>
             <w:r>
-              <w:t>Load this model into the 3D printing slicer</w:t>
-            </w:r>
-            <w:r>
-              <w:t>, export,</w:t>
-            </w:r>
-            <w:r>
-              <w:t xml:space="preserve"> and print</w:t>
-            </w:r>
-            <w:r>
-              <w:t xml:space="preserve">.  This will produce (at least) the outsole and </w:t>
-            </w:r>
-            <w:r>
-              <w:t xml:space="preserve">upper </w:t>
-            </w:r>
-            <w:r>
-              <w:t>support</w:t>
-            </w:r>
-            <w:r>
-              <w:t xml:space="preserve"> (any 'brace</w:t>
-            </w:r>
-            <w:r>
-              <w:t>-</w:t>
-            </w:r>
-            <w:r>
-              <w:t>like' qualities)</w:t>
+              <w:t>Use the CAD parameters to set the parameters for the outer part of the shoe mold, and use the inverse of the dynamic mold of the feet for the inner part</w:t>
             </w:r>
           </w:p>
           <w:p>
@@ -2229,45 +2188,20 @@
               <w:pStyle w:val="Bulletins"/>
               <w:framePr w:hSpace="0" w:wrap="auto" w:vAnchor="margin" w:hAnchor="text" w:xAlign="left" w:yAlign="inline"/>
             </w:pPr>
-            <w:r>
-              <w:t xml:space="preserve">Combine </w:t>
-            </w:r>
-            <w:r>
-              <w:t xml:space="preserve">the printed parts with non-printed </w:t>
-            </w:r>
-            <w:r>
-              <w:t>parts (ex. laces</w:t>
-            </w:r>
-            <w:r>
-              <w:t>, eyelet grommets</w:t>
-            </w:r>
-            <w:r>
-              <w:t xml:space="preserve">, </w:t>
-            </w:r>
-            <w:r>
-              <w:t>fabric in upper, etc</w:t>
-            </w:r>
-            <w:r>
-              <w:t>.)</w:t>
-            </w:r>
-            <w:r>
-              <w:t xml:space="preserve"> via</w:t>
-            </w:r>
-            <w:r>
-              <w:t xml:space="preserve"> sewn </w:t>
-            </w:r>
-            <w:r>
-              <w:t xml:space="preserve">parts attached with </w:t>
-            </w:r>
-            <w:r>
-              <w:t>glue</w:t>
-            </w:r>
-            <w:r>
-              <w:t xml:space="preserve"> in the middle of the outsole and the insole</w:t>
-            </w:r>
-          </w:p>
-          <w:p>
-            <w:pPr>
+            <w:bookmarkStart w:id="0" w:name="_GoBack"/>
+            <w:bookmarkEnd w:id="0"/>
+            <w:r>
+              <w:t>Combine the molded parts with non-molded parts (ex. laces, eyelet grommets, fabric in inner upper, etc.)</w:t>
+            </w:r>
+          </w:p>
+          <w:p>
+            <w:pPr>
+              <w:pStyle w:val="Bulletins"/>
+              <w:framePr w:hSpace="0" w:wrap="auto" w:vAnchor="margin" w:hAnchor="text" w:xAlign="left" w:yAlign="inline"/>
+              <w:numPr>
+                <w:ilvl w:val="0"/>
+                <w:numId w:val="0"/>
+              </w:numPr>
               <w:jc w:val="center"/>
             </w:pPr>
             <w:r>
@@ -2283,13 +2217,7 @@
               <w:t xml:space="preserve">whole process </w:t>
             </w:r>
             <w:r>
-              <w:t xml:space="preserve">will eventually be </w:t>
-            </w:r>
-            <w:r>
-              <w:t xml:space="preserve">largely </w:t>
-            </w:r>
-            <w:r>
-              <w:t>automated</w:t>
+              <w:t>will eventually be automated</w:t>
             </w:r>
             <w:r>
               <w:t>,</w:t>
@@ -6688,7 +6616,7 @@
 </file>
 
 <file path=customXml/itemProps1.xml><?xml version="1.0" encoding="utf-8"?>
-<ds:datastoreItem xmlns:ds="http://schemas.openxmlformats.org/officeDocument/2006/customXml" ds:itemID="{06C3E66B-2552-4DA6-9D7C-7F510A5C3237}">
+<ds:datastoreItem xmlns:ds="http://schemas.openxmlformats.org/officeDocument/2006/customXml" ds:itemID="{3F3BD98E-A6C2-43CF-AB0B-5CF415F7A794}">
   <ds:schemaRefs>
     <ds:schemaRef ds:uri="http://schemas.openxmlformats.org/officeDocument/2006/bibliography"/>
   </ds:schemaRefs>

</xml_diff>